<commit_message>
Changed report 1 and added report 2
</commit_message>
<xml_diff>
--- a/task_reports/Team_57_Report_1.docx
+++ b/task_reports/Team_57_Report_1.docx
@@ -4,6 +4,762 @@
   <w:body>
     <w:p>
       <w:pPr>
+        <w:jc w:val="center"/>
+        <w:rPr>
+          <w:b/>
+          <w:u w:val="single"/>
+        </w:rPr>
+      </w:pPr>
+      <w:r>
+        <w:rPr>
+          <w:noProof/>
+          <w:lang w:eastAsia="zh-CN"/>
+        </w:rPr>
+        <w:drawing>
+          <wp:inline distT="0" distB="0" distL="0" distR="0" wp14:anchorId="360556E9" wp14:editId="05E40470">
+            <wp:extent cx="3781424" cy="1276350"/>
+            <wp:effectExtent l="0" t="0" r="0" b="0"/>
+            <wp:docPr id="196" name="Picture 196" descr="Image result for Ucl logo"/>
+            <wp:cNvGraphicFramePr>
+              <a:graphicFrameLocks xmlns:a="http://schemas.openxmlformats.org/drawingml/2006/main" noChangeAspect="1"/>
+            </wp:cNvGraphicFramePr>
+            <a:graphic xmlns:a="http://schemas.openxmlformats.org/drawingml/2006/main">
+              <a:graphicData uri="http://schemas.openxmlformats.org/drawingml/2006/picture">
+                <pic:pic xmlns:pic="http://schemas.openxmlformats.org/drawingml/2006/picture">
+                  <pic:nvPicPr>
+                    <pic:cNvPr id="0" name="Picture 36" descr="Image result for Ucl logo"/>
+                    <pic:cNvPicPr>
+                      <a:picLocks noChangeAspect="1" noChangeArrowheads="1"/>
+                    </pic:cNvPicPr>
+                  </pic:nvPicPr>
+                  <pic:blipFill rotWithShape="1">
+                    <a:blip r:embed="rId7" cstate="print">
+                      <a:extLst>
+                        <a:ext uri="{28A0092B-C50C-407E-A947-70E740481C1C}">
+                          <a14:useLocalDpi xmlns:a14="http://schemas.microsoft.com/office/drawing/2010/main" val="0"/>
+                        </a:ext>
+                      </a:extLst>
+                    </a:blip>
+                    <a:srcRect t="25315" b="24055"/>
+                    <a:stretch/>
+                  </pic:blipFill>
+                  <pic:spPr bwMode="auto">
+                    <a:xfrm>
+                      <a:off x="0" y="0"/>
+                      <a:ext cx="3781641" cy="1276423"/>
+                    </a:xfrm>
+                    <a:prstGeom prst="rect">
+                      <a:avLst/>
+                    </a:prstGeom>
+                    <a:noFill/>
+                    <a:ln>
+                      <a:noFill/>
+                    </a:ln>
+                    <a:extLst>
+                      <a:ext uri="{53640926-AAD7-44D8-BBD7-CCE9431645EC}">
+                        <a14:shadowObscured xmlns:a14="http://schemas.microsoft.com/office/drawing/2010/main"/>
+                      </a:ext>
+                    </a:extLst>
+                  </pic:spPr>
+                </pic:pic>
+              </a:graphicData>
+            </a:graphic>
+          </wp:inline>
+        </w:drawing>
+      </w:r>
+    </w:p>
+    <w:p>
+      <w:pPr>
+        <w:pBdr>
+          <w:bottom w:val="single" w:sz="12" w:space="1" w:color="auto"/>
+        </w:pBdr>
+        <w:jc w:val="center"/>
+        <w:rPr>
+          <w:sz w:val="28"/>
+          <w:szCs w:val="28"/>
+        </w:rPr>
+      </w:pPr>
+    </w:p>
+    <w:p>
+      <w:pPr>
+        <w:spacing w:line="360" w:lineRule="auto"/>
+        <w:jc w:val="center"/>
+        <w:rPr>
+          <w:b/>
+          <w:u w:val="single"/>
+        </w:rPr>
+      </w:pPr>
+    </w:p>
+    <w:p>
+      <w:pPr>
+        <w:spacing w:line="240" w:lineRule="auto"/>
+        <w:jc w:val="center"/>
+        <w:rPr>
+          <w:rFonts w:ascii="Times New Roman" w:hAnsi="Times New Roman" w:cs="Times New Roman"/>
+          <w:b/>
+          <w:sz w:val="52"/>
+          <w:szCs w:val="52"/>
+          <w:lang w:eastAsia="zh-CN"/>
+        </w:rPr>
+      </w:pPr>
+      <w:r>
+        <w:rPr>
+          <w:rFonts w:ascii="Times New Roman" w:hAnsi="Times New Roman" w:cs="Times New Roman" w:hint="eastAsia"/>
+          <w:b/>
+          <w:sz w:val="52"/>
+          <w:szCs w:val="52"/>
+          <w:lang w:eastAsia="zh-CN"/>
+        </w:rPr>
+        <w:t>Pro</w:t>
+      </w:r>
+      <w:r>
+        <w:rPr>
+          <w:rFonts w:ascii="Times New Roman" w:hAnsi="Times New Roman" w:cs="Times New Roman"/>
+          <w:b/>
+          <w:sz w:val="52"/>
+          <w:szCs w:val="52"/>
+        </w:rPr>
+        <w:t>gress Report 1</w:t>
+      </w:r>
+      <w:r>
+        <w:rPr>
+          <w:rFonts w:ascii="Times New Roman" w:hAnsi="Times New Roman" w:cs="Times New Roman" w:hint="eastAsia"/>
+          <w:b/>
+          <w:sz w:val="52"/>
+          <w:szCs w:val="52"/>
+          <w:lang w:eastAsia="zh-CN"/>
+        </w:rPr>
+        <w:t>：</w:t>
+      </w:r>
+    </w:p>
+    <w:p>
+      <w:pPr>
+        <w:spacing w:line="240" w:lineRule="auto"/>
+        <w:jc w:val="center"/>
+        <w:rPr>
+          <w:rFonts w:ascii="Times New Roman" w:hAnsi="Times New Roman" w:cs="Times New Roman"/>
+          <w:b/>
+          <w:sz w:val="52"/>
+          <w:szCs w:val="52"/>
+          <w:lang w:eastAsia="zh-CN"/>
+        </w:rPr>
+      </w:pPr>
+      <w:r>
+        <w:rPr>
+          <w:rFonts w:ascii="Times New Roman" w:hAnsi="Times New Roman" w:cs="Times New Roman" w:hint="eastAsia"/>
+          <w:b/>
+          <w:sz w:val="52"/>
+          <w:szCs w:val="52"/>
+          <w:lang w:eastAsia="zh-CN"/>
+        </w:rPr>
+        <w:t xml:space="preserve">Requirement Analysis </w:t>
+      </w:r>
+    </w:p>
+    <w:p>
+      <w:pPr>
+        <w:pBdr>
+          <w:bottom w:val="single" w:sz="12" w:space="1" w:color="auto"/>
+        </w:pBdr>
+        <w:spacing w:line="240" w:lineRule="auto"/>
+        <w:jc w:val="center"/>
+        <w:rPr>
+          <w:rFonts w:ascii="Times New Roman" w:hAnsi="Times New Roman" w:cs="Times New Roman"/>
+          <w:b/>
+          <w:sz w:val="52"/>
+          <w:szCs w:val="52"/>
+        </w:rPr>
+      </w:pPr>
+    </w:p>
+    <w:p>
+      <w:pPr>
+        <w:spacing w:line="360" w:lineRule="auto"/>
+        <w:jc w:val="center"/>
+        <w:rPr>
+          <w:rFonts w:ascii="Times New Roman" w:hAnsi="Times New Roman" w:cs="Times New Roman"/>
+          <w:b/>
+          <w:sz w:val="32"/>
+          <w:szCs w:val="32"/>
+        </w:rPr>
+      </w:pPr>
+    </w:p>
+    <w:p>
+      <w:pPr>
+        <w:spacing w:line="360" w:lineRule="auto"/>
+        <w:jc w:val="center"/>
+        <w:rPr>
+          <w:rFonts w:ascii="Times New Roman" w:hAnsi="Times New Roman" w:cs="Times New Roman"/>
+          <w:b/>
+          <w:sz w:val="28"/>
+          <w:szCs w:val="28"/>
+        </w:rPr>
+      </w:pPr>
+      <w:r>
+        <w:rPr>
+          <w:rFonts w:ascii="Times New Roman" w:hAnsi="Times New Roman" w:cs="Times New Roman"/>
+          <w:b/>
+          <w:sz w:val="32"/>
+          <w:szCs w:val="32"/>
+        </w:rPr>
+        <w:t>Team 57</w:t>
+      </w:r>
+      <w:r>
+        <w:rPr>
+          <w:rFonts w:ascii="Times New Roman" w:hAnsi="Times New Roman" w:cs="Times New Roman"/>
+          <w:b/>
+          <w:sz w:val="32"/>
+          <w:szCs w:val="32"/>
+        </w:rPr>
+        <w:t>:</w:t>
+      </w:r>
+      <w:r>
+        <w:rPr>
+          <w:rFonts w:ascii="Times New Roman" w:hAnsi="Times New Roman" w:cs="Times New Roman" w:hint="eastAsia"/>
+          <w:b/>
+          <w:sz w:val="32"/>
+          <w:szCs w:val="32"/>
+          <w:lang w:eastAsia="zh-CN"/>
+        </w:rPr>
+        <w:t xml:space="preserve"> </w:t>
+      </w:r>
+      <w:r>
+        <w:rPr>
+          <w:rFonts w:ascii="Times New Roman" w:hAnsi="Times New Roman" w:cs="Times New Roman"/>
+          <w:b/>
+          <w:sz w:val="32"/>
+          <w:szCs w:val="32"/>
+          <w:lang w:eastAsia="zh-CN"/>
+        </w:rPr>
+        <w:t>UCL Engineering Video Guidelines</w:t>
+      </w:r>
+    </w:p>
+    <w:p>
+      <w:pPr>
+        <w:spacing w:line="360" w:lineRule="auto"/>
+        <w:rPr>
+          <w:rFonts w:ascii="Times New Roman" w:hAnsi="Times New Roman" w:cs="Times New Roman"/>
+          <w:i/>
+          <w:sz w:val="28"/>
+          <w:szCs w:val="28"/>
+        </w:rPr>
+      </w:pPr>
+      <w:r>
+        <w:rPr>
+          <w:rFonts w:ascii="Times New Roman" w:hAnsi="Times New Roman" w:cs="Times New Roman"/>
+          <w:i/>
+          <w:sz w:val="28"/>
+          <w:szCs w:val="28"/>
+        </w:rPr>
+        <w:t xml:space="preserve">     </w:t>
+      </w:r>
+      <w:r>
+        <w:rPr>
+          <w:rFonts w:ascii="Times New Roman" w:hAnsi="Times New Roman" w:cs="Times New Roman"/>
+          <w:i/>
+          <w:sz w:val="28"/>
+          <w:szCs w:val="28"/>
+        </w:rPr>
+        <w:t xml:space="preserve"> </w:t>
+      </w:r>
+      <w:r>
+        <w:rPr>
+          <w:rFonts w:ascii="Times New Roman" w:hAnsi="Times New Roman" w:cs="Times New Roman"/>
+          <w:i/>
+          <w:sz w:val="28"/>
+          <w:szCs w:val="28"/>
+        </w:rPr>
+        <w:t xml:space="preserve">Author                                                   </w:t>
+      </w:r>
+      <w:r>
+        <w:rPr>
+          <w:rFonts w:ascii="Times New Roman" w:hAnsi="Times New Roman" w:cs="Times New Roman"/>
+          <w:i/>
+          <w:sz w:val="28"/>
+          <w:szCs w:val="28"/>
+        </w:rPr>
+        <w:t xml:space="preserve">                    </w:t>
+      </w:r>
+      <w:r>
+        <w:rPr>
+          <w:rFonts w:ascii="Times New Roman" w:hAnsi="Times New Roman" w:cs="Times New Roman"/>
+          <w:i/>
+          <w:sz w:val="28"/>
+          <w:szCs w:val="28"/>
+        </w:rPr>
+        <w:t xml:space="preserve"> </w:t>
+      </w:r>
+      <w:hyperlink r:id="rId8" w:history="1">
+        <w:r>
+          <w:rPr>
+            <w:rStyle w:val="Hyperlink"/>
+            <w:rFonts w:ascii="Times New Roman" w:hAnsi="Times New Roman" w:cs="Times New Roman"/>
+            <w:i/>
+            <w:sz w:val="28"/>
+            <w:szCs w:val="28"/>
+          </w:rPr>
+          <w:t>zcabhra@ucl.ac.uk</w:t>
+        </w:r>
+      </w:hyperlink>
+    </w:p>
+    <w:p>
+      <w:pPr>
+        <w:spacing w:line="360" w:lineRule="auto"/>
+        <w:rPr>
+          <w:rFonts w:ascii="Times New Roman" w:hAnsi="Times New Roman" w:cs="Times New Roman"/>
+          <w:i/>
+          <w:sz w:val="28"/>
+          <w:szCs w:val="28"/>
+        </w:rPr>
+      </w:pPr>
+      <w:r>
+        <w:rPr>
+          <w:rFonts w:ascii="Times New Roman" w:hAnsi="Times New Roman" w:cs="Times New Roman"/>
+          <w:i/>
+          <w:sz w:val="28"/>
+          <w:szCs w:val="28"/>
+        </w:rPr>
+        <w:t xml:space="preserve">   </w:t>
+      </w:r>
+      <w:r>
+        <w:rPr>
+          <w:rFonts w:ascii="Times New Roman" w:hAnsi="Times New Roman" w:cs="Times New Roman"/>
+          <w:i/>
+          <w:sz w:val="28"/>
+          <w:szCs w:val="28"/>
+        </w:rPr>
+        <w:tab/>
+      </w:r>
+      <w:r>
+        <w:rPr>
+          <w:rFonts w:ascii="Times New Roman" w:hAnsi="Times New Roman" w:cs="Times New Roman"/>
+          <w:i/>
+          <w:sz w:val="28"/>
+          <w:szCs w:val="28"/>
+        </w:rPr>
+        <w:tab/>
+      </w:r>
+      <w:r>
+        <w:rPr>
+          <w:rFonts w:ascii="Times New Roman" w:hAnsi="Times New Roman" w:cs="Times New Roman"/>
+          <w:i/>
+          <w:sz w:val="28"/>
+          <w:szCs w:val="28"/>
+        </w:rPr>
+        <w:tab/>
+      </w:r>
+      <w:r>
+        <w:rPr>
+          <w:rFonts w:ascii="Times New Roman" w:hAnsi="Times New Roman" w:cs="Times New Roman"/>
+          <w:i/>
+          <w:sz w:val="28"/>
+          <w:szCs w:val="28"/>
+        </w:rPr>
+        <w:tab/>
+      </w:r>
+      <w:r>
+        <w:rPr>
+          <w:rFonts w:ascii="Times New Roman" w:hAnsi="Times New Roman" w:cs="Times New Roman"/>
+          <w:i/>
+          <w:sz w:val="28"/>
+          <w:szCs w:val="28"/>
+        </w:rPr>
+        <w:tab/>
+      </w:r>
+      <w:r>
+        <w:rPr>
+          <w:rFonts w:ascii="Times New Roman" w:hAnsi="Times New Roman" w:cs="Times New Roman"/>
+          <w:i/>
+          <w:sz w:val="28"/>
+          <w:szCs w:val="28"/>
+        </w:rPr>
+        <w:tab/>
+      </w:r>
+      <w:r>
+        <w:rPr>
+          <w:rFonts w:ascii="Times New Roman" w:hAnsi="Times New Roman" w:cs="Times New Roman"/>
+          <w:i/>
+          <w:sz w:val="28"/>
+          <w:szCs w:val="28"/>
+        </w:rPr>
+        <w:tab/>
+      </w:r>
+      <w:r>
+        <w:rPr>
+          <w:rFonts w:ascii="Times New Roman" w:hAnsi="Times New Roman" w:cs="Times New Roman"/>
+          <w:i/>
+          <w:sz w:val="28"/>
+          <w:szCs w:val="28"/>
+        </w:rPr>
+        <w:tab/>
+        <w:t xml:space="preserve">       </w:t>
+      </w:r>
+      <w:hyperlink r:id="rId9" w:history="1">
+        <w:r>
+          <w:rPr>
+            <w:rStyle w:val="Hyperlink"/>
+            <w:rFonts w:ascii="Times New Roman" w:hAnsi="Times New Roman" w:cs="Times New Roman"/>
+            <w:i/>
+            <w:sz w:val="28"/>
+            <w:szCs w:val="28"/>
+          </w:rPr>
+          <w:t>zcabsoo@ucl.ac.uk</w:t>
+        </w:r>
+      </w:hyperlink>
+      <w:r>
+        <w:rPr>
+          <w:rFonts w:ascii="Times New Roman" w:hAnsi="Times New Roman" w:cs="Times New Roman"/>
+          <w:i/>
+          <w:sz w:val="28"/>
+          <w:szCs w:val="28"/>
+        </w:rPr>
+        <w:t xml:space="preserve"> </w:t>
+      </w:r>
+    </w:p>
+    <w:p>
+      <w:pPr>
+        <w:spacing w:line="360" w:lineRule="auto"/>
+        <w:rPr>
+          <w:rFonts w:ascii="Times New Roman" w:hAnsi="Times New Roman" w:cs="Times New Roman"/>
+          <w:sz w:val="28"/>
+          <w:szCs w:val="28"/>
+        </w:rPr>
+      </w:pPr>
+      <w:r>
+        <w:rPr>
+          <w:rFonts w:ascii="Times New Roman" w:hAnsi="Times New Roman" w:cs="Times New Roman"/>
+          <w:b/>
+          <w:sz w:val="28"/>
+          <w:szCs w:val="28"/>
+          <w:lang w:eastAsia="zh-CN"/>
+        </w:rPr>
+        <w:t xml:space="preserve">     </w:t>
+      </w:r>
+      <w:r>
+        <w:rPr>
+          <w:rFonts w:ascii="Times New Roman" w:hAnsi="Times New Roman" w:cs="Times New Roman" w:hint="eastAsia"/>
+          <w:b/>
+          <w:sz w:val="28"/>
+          <w:szCs w:val="28"/>
+          <w:lang w:eastAsia="zh-CN"/>
+        </w:rPr>
+        <w:t>T</w:t>
+      </w:r>
+      <w:r>
+        <w:rPr>
+          <w:rFonts w:ascii="Times New Roman" w:hAnsi="Times New Roman" w:cs="Times New Roman"/>
+          <w:b/>
+          <w:sz w:val="28"/>
+          <w:szCs w:val="28"/>
+        </w:rPr>
+        <w:t xml:space="preserve">eam leader name                                                    </w:t>
+      </w:r>
+      <w:r>
+        <w:rPr>
+          <w:rFonts w:ascii="Times New Roman" w:hAnsi="Times New Roman" w:cs="Times New Roman"/>
+          <w:sz w:val="28"/>
+          <w:szCs w:val="28"/>
+        </w:rPr>
+        <w:t>Hiru Ranasinghe</w:t>
+      </w:r>
+    </w:p>
+    <w:p>
+      <w:pPr>
+        <w:spacing w:line="360" w:lineRule="auto"/>
+        <w:rPr>
+          <w:rFonts w:ascii="Times New Roman" w:hAnsi="Times New Roman" w:cs="Times New Roman"/>
+          <w:b/>
+          <w:sz w:val="28"/>
+          <w:szCs w:val="28"/>
+        </w:rPr>
+      </w:pPr>
+      <w:r>
+        <w:rPr>
+          <w:rFonts w:ascii="Times New Roman" w:hAnsi="Times New Roman" w:cs="Times New Roman"/>
+          <w:b/>
+          <w:sz w:val="28"/>
+          <w:szCs w:val="28"/>
+        </w:rPr>
+        <w:t xml:space="preserve">     </w:t>
+      </w:r>
+      <w:r>
+        <w:rPr>
+          <w:rFonts w:ascii="Times New Roman" w:hAnsi="Times New Roman" w:cs="Times New Roman"/>
+          <w:b/>
+          <w:sz w:val="28"/>
+          <w:szCs w:val="28"/>
+        </w:rPr>
+        <w:t xml:space="preserve">Second member name                       </w:t>
+      </w:r>
+      <w:r>
+        <w:rPr>
+          <w:rFonts w:ascii="Times New Roman" w:hAnsi="Times New Roman" w:cs="Times New Roman"/>
+          <w:b/>
+          <w:sz w:val="28"/>
+          <w:szCs w:val="28"/>
+        </w:rPr>
+        <w:t xml:space="preserve">                  </w:t>
+      </w:r>
+      <w:r>
+        <w:rPr>
+          <w:rFonts w:ascii="Times New Roman" w:hAnsi="Times New Roman" w:cs="Times New Roman"/>
+          <w:b/>
+          <w:sz w:val="28"/>
+          <w:szCs w:val="28"/>
+        </w:rPr>
+        <w:t xml:space="preserve">     </w:t>
+      </w:r>
+      <w:r>
+        <w:rPr>
+          <w:rFonts w:ascii="Times New Roman" w:hAnsi="Times New Roman" w:cs="Times New Roman"/>
+          <w:sz w:val="28"/>
+          <w:szCs w:val="28"/>
+        </w:rPr>
+        <w:t xml:space="preserve">Ali </w:t>
+      </w:r>
+      <w:proofErr w:type="spellStart"/>
+      <w:r>
+        <w:rPr>
+          <w:rFonts w:ascii="Times New Roman" w:hAnsi="Times New Roman" w:cs="Times New Roman"/>
+          <w:sz w:val="28"/>
+          <w:szCs w:val="28"/>
+        </w:rPr>
+        <w:t>Soomro</w:t>
+      </w:r>
+      <w:proofErr w:type="spellEnd"/>
+    </w:p>
+    <w:p>
+      <w:pPr>
+        <w:spacing w:line="360" w:lineRule="auto"/>
+        <w:rPr>
+          <w:rFonts w:ascii="Times New Roman" w:hAnsi="Times New Roman" w:cs="Times New Roman"/>
+          <w:b/>
+          <w:sz w:val="28"/>
+          <w:szCs w:val="28"/>
+        </w:rPr>
+      </w:pPr>
+      <w:r>
+        <w:rPr>
+          <w:rFonts w:ascii="Times New Roman" w:hAnsi="Times New Roman" w:cs="Times New Roman"/>
+          <w:b/>
+          <w:sz w:val="28"/>
+          <w:szCs w:val="28"/>
+        </w:rPr>
+        <w:tab/>
+      </w:r>
+      <w:r>
+        <w:rPr>
+          <w:rFonts w:ascii="Times New Roman" w:hAnsi="Times New Roman" w:cs="Times New Roman"/>
+          <w:b/>
+          <w:sz w:val="28"/>
+          <w:szCs w:val="28"/>
+        </w:rPr>
+        <w:tab/>
+      </w:r>
+      <w:r>
+        <w:rPr>
+          <w:rFonts w:ascii="Times New Roman" w:hAnsi="Times New Roman" w:cs="Times New Roman"/>
+          <w:b/>
+          <w:sz w:val="28"/>
+          <w:szCs w:val="28"/>
+        </w:rPr>
+        <w:tab/>
+      </w:r>
+      <w:r>
+        <w:rPr>
+          <w:rFonts w:ascii="Times New Roman" w:hAnsi="Times New Roman" w:cs="Times New Roman"/>
+          <w:b/>
+          <w:sz w:val="28"/>
+          <w:szCs w:val="28"/>
+        </w:rPr>
+        <w:tab/>
+      </w:r>
+      <w:r>
+        <w:rPr>
+          <w:rFonts w:ascii="Times New Roman" w:hAnsi="Times New Roman" w:cs="Times New Roman"/>
+          <w:b/>
+          <w:sz w:val="28"/>
+          <w:szCs w:val="28"/>
+        </w:rPr>
+        <w:tab/>
+      </w:r>
+      <w:r>
+        <w:rPr>
+          <w:rFonts w:ascii="Times New Roman" w:hAnsi="Times New Roman" w:cs="Times New Roman"/>
+          <w:b/>
+          <w:sz w:val="28"/>
+          <w:szCs w:val="28"/>
+        </w:rPr>
+        <w:tab/>
+      </w:r>
+      <w:r>
+        <w:rPr>
+          <w:rFonts w:ascii="Times New Roman" w:hAnsi="Times New Roman" w:cs="Times New Roman"/>
+          <w:b/>
+          <w:sz w:val="28"/>
+          <w:szCs w:val="28"/>
+        </w:rPr>
+        <w:tab/>
+      </w:r>
+    </w:p>
+    <w:p>
+      <w:pPr>
+        <w:spacing w:line="360" w:lineRule="auto"/>
+        <w:ind w:firstLine="280"/>
+        <w:rPr>
+          <w:rFonts w:ascii="Times New Roman" w:hAnsi="Times New Roman" w:cs="Times New Roman"/>
+          <w:b/>
+          <w:sz w:val="28"/>
+          <w:szCs w:val="28"/>
+        </w:rPr>
+      </w:pPr>
+    </w:p>
+    <w:p>
+      <w:pPr>
+        <w:spacing w:line="360" w:lineRule="auto"/>
+        <w:rPr>
+          <w:rFonts w:ascii="Times New Roman" w:hAnsi="Times New Roman" w:cs="Times New Roman"/>
+          <w:b/>
+          <w:sz w:val="28"/>
+          <w:szCs w:val="28"/>
+        </w:rPr>
+      </w:pPr>
+    </w:p>
+    <w:p>
+      <w:pPr>
+        <w:spacing w:line="360" w:lineRule="auto"/>
+        <w:jc w:val="center"/>
+        <w:rPr>
+          <w:rFonts w:ascii="Times New Roman" w:hAnsi="Times New Roman" w:cs="Times New Roman"/>
+          <w:b/>
+          <w:sz w:val="24"/>
+          <w:szCs w:val="24"/>
+        </w:rPr>
+      </w:pPr>
+      <w:r>
+        <w:rPr>
+          <w:rFonts w:ascii="Times New Roman" w:hAnsi="Times New Roman" w:cs="Times New Roman"/>
+          <w:b/>
+          <w:sz w:val="24"/>
+          <w:szCs w:val="24"/>
+        </w:rPr>
+        <w:t xml:space="preserve">COMP103P </w:t>
+      </w:r>
+      <w:r>
+        <w:rPr>
+          <w:rFonts w:ascii="Times New Roman" w:hAnsi="Times New Roman" w:cs="Times New Roman"/>
+          <w:b/>
+          <w:sz w:val="24"/>
+          <w:szCs w:val="24"/>
+        </w:rPr>
+        <w:t>Applied Software Development</w:t>
+      </w:r>
+    </w:p>
+    <w:p>
+      <w:pPr>
+        <w:spacing w:line="360" w:lineRule="auto"/>
+        <w:jc w:val="center"/>
+        <w:rPr>
+          <w:rFonts w:ascii="Times New Roman" w:hAnsi="Times New Roman" w:cs="Times New Roman"/>
+          <w:i/>
+        </w:rPr>
+      </w:pPr>
+      <w:r>
+        <w:rPr>
+          <w:rFonts w:ascii="Times New Roman" w:hAnsi="Times New Roman" w:cs="Times New Roman"/>
+          <w:b/>
+          <w:sz w:val="24"/>
+          <w:szCs w:val="24"/>
+        </w:rPr>
+        <w:t>January 31, 2018</w:t>
+      </w:r>
+    </w:p>
+    <w:p>
+      <w:pPr>
+        <w:jc w:val="center"/>
+        <w:rPr>
+          <w:rFonts w:ascii="Times New Roman" w:hAnsi="Times New Roman" w:cs="Times New Roman"/>
+          <w:i/>
+        </w:rPr>
+      </w:pPr>
+    </w:p>
+    <w:p>
+      <w:pPr>
+        <w:jc w:val="center"/>
+        <w:rPr>
+          <w:rFonts w:ascii="Times New Roman" w:hAnsi="Times New Roman" w:cs="Times New Roman"/>
+        </w:rPr>
+      </w:pPr>
+      <w:r>
+        <w:rPr>
+          <w:rFonts w:ascii="Times New Roman" w:hAnsi="Times New Roman" w:cs="Times New Roman"/>
+        </w:rPr>
+        <w:t>Department of Computer Science</w:t>
+      </w:r>
+    </w:p>
+    <w:p>
+      <w:pPr>
+        <w:jc w:val="center"/>
+        <w:rPr>
+          <w:rFonts w:ascii="Times New Roman" w:hAnsi="Times New Roman" w:cs="Times New Roman"/>
+        </w:rPr>
+      </w:pPr>
+      <w:r>
+        <w:rPr>
+          <w:rFonts w:ascii="Times New Roman" w:hAnsi="Times New Roman" w:cs="Times New Roman"/>
+        </w:rPr>
+        <w:t>University</w:t>
+      </w:r>
+      <w:r>
+        <w:rPr>
+          <w:rFonts w:ascii="Times New Roman" w:hAnsi="Times New Roman" w:cs="Times New Roman"/>
+        </w:rPr>
+        <w:t xml:space="preserve"> College London</w:t>
+      </w:r>
+    </w:p>
+    <w:p>
+      <w:pPr>
+        <w:rPr>
+          <w:b/>
+        </w:rPr>
+      </w:pPr>
+      <w:r>
+        <w:rPr>
+          <w:b/>
+        </w:rPr>
+        <w:lastRenderedPageBreak/>
+        <w:t>Client Background:</w:t>
+      </w:r>
+    </w:p>
+    <w:p>
+      <w:pPr>
+        <w:jc w:val="both"/>
+      </w:pPr>
+      <w:r>
+        <w:t>Our c</w:t>
+      </w:r>
+      <w:r>
+        <w:t>lient</w:t>
+      </w:r>
+      <w:r>
+        <w:t>,</w:t>
+      </w:r>
+      <w:r>
+        <w:t xml:space="preserve"> Christopher Neil, is part of the UCL engineering faculty front office dealing with various partnerships between different departments within the university as well as third party companies. For our specific case</w:t>
+      </w:r>
+      <w:r>
+        <w:t>,</w:t>
+      </w:r>
+      <w:r>
+        <w:t xml:space="preserve"> our client is dealing with the video production team who manage and produce </w:t>
+      </w:r>
+      <w:r>
+        <w:t>videos</w:t>
+      </w:r>
+      <w:r>
+        <w:t xml:space="preserve"> used across the faculty for various videos; ensuring that the videos are recorded to meet the requirements of their client.</w:t>
+      </w:r>
+    </w:p>
+    <w:p>
+      <w:pPr>
         <w:rPr>
           <w:b/>
         </w:rPr>
@@ -16,91 +772,37 @@
       </w:r>
     </w:p>
     <w:p>
-      <w:r>
-        <w:t xml:space="preserve">The </w:t>
-      </w:r>
-      <w:r>
-        <w:t>goal</w:t>
-      </w:r>
-      <w:r>
-        <w:t xml:space="preserve"> of the project is to provide a central system which can manage </w:t>
-      </w:r>
-      <w:r>
-        <w:t>video</w:t>
-      </w:r>
-      <w:r>
-        <w:t xml:space="preserve"> uploads by the UCL </w:t>
-      </w:r>
-      <w:r>
-        <w:t>Engineering Faculty</w:t>
-      </w:r>
-      <w:r>
-        <w:t xml:space="preserve"> in a way that is more efficient than the current system. The system intends to serve the purpose of an assistant in terms of</w:t>
-      </w:r>
-      <w:r>
-        <w:t xml:space="preserve"> accessing and</w:t>
-      </w:r>
-      <w:r>
-        <w:t xml:space="preserve"> managing existing videos</w:t>
-      </w:r>
-      <w:r>
-        <w:t>, providing guidelines for new videos</w:t>
-      </w:r>
-      <w:r>
-        <w:t xml:space="preserve"> as well as organising videos that will be additionally uploaded.</w:t>
-      </w:r>
-    </w:p>
-    <w:p>
-      <w:pPr>
-        <w:rPr>
-          <w:b/>
-        </w:rPr>
-      </w:pPr>
-      <w:r>
-        <w:rPr>
-          <w:b/>
-        </w:rPr>
-        <w:t>Persona:</w:t>
+      <w:pPr>
+        <w:jc w:val="both"/>
+      </w:pPr>
+      <w:r>
+        <w:t>The goal of the project is to provide a central system which can manage video uploads by the UCL Engineering Faculty in a way that is more efficient than the current system. The system intends to serve the purpose of an assistant in terms of accessing and managing existing videos, providing gui</w:t>
       </w:r>
       <w:bookmarkStart w:id="0" w:name="_GoBack"/>
       <w:bookmarkEnd w:id="0"/>
-    </w:p>
-    <w:p>
-      <w:r>
-        <w:t xml:space="preserve">The primary targeted audience is the video production team in the UCL </w:t>
-      </w:r>
-      <w:r>
-        <w:t>Engineering Faculty</w:t>
-      </w:r>
-      <w:r>
-        <w:t xml:space="preserve"> </w:t>
-      </w:r>
-      <w:r>
-        <w:t xml:space="preserve">who will have </w:t>
-      </w:r>
-      <w:r>
-        <w:t>administrative access to the videos</w:t>
-      </w:r>
-      <w:r>
-        <w:t xml:space="preserve"> so that they can add/remove/edit them. Other </w:t>
-      </w:r>
-      <w:r>
-        <w:t xml:space="preserve">users that wish to create videos </w:t>
-      </w:r>
-      <w:r>
-        <w:t xml:space="preserve">will have </w:t>
-      </w:r>
-      <w:r>
-        <w:t>limited permissions</w:t>
-      </w:r>
-      <w:r>
-        <w:t xml:space="preserve"> </w:t>
-      </w:r>
-      <w:r>
-        <w:t>and will be able to</w:t>
-      </w:r>
-      <w:r>
-        <w:t xml:space="preserve"> reuse them. However, further development of the project may enable a completely central solution for management of videos by various UCL departments.  </w:t>
+      <w:r>
+        <w:t>delines for new videos as well as organising videos that will be additionally uploaded.</w:t>
+      </w:r>
+    </w:p>
+    <w:p>
+      <w:pPr>
+        <w:rPr>
+          <w:b/>
+        </w:rPr>
+      </w:pPr>
+      <w:r>
+        <w:rPr>
+          <w:b/>
+        </w:rPr>
+        <w:t>Persona:</w:t>
+      </w:r>
+    </w:p>
+    <w:p>
+      <w:pPr>
+        <w:jc w:val="both"/>
+      </w:pPr>
+      <w:r>
+        <w:t xml:space="preserve">The primary targeted audience is the video production team in the UCL Engineering Faculty who will have administrative access to the videos so that they can add/remove/edit them. Other users that wish to create videos will have limited permissions and will be able to reuse them. However, further development of the project may enable a completely central solution for management of videos by various UCL departments.  </w:t>
       </w:r>
     </w:p>
     <w:p>
@@ -138,22 +840,7 @@
         </w:numPr>
       </w:pPr>
       <w:r>
-        <w:t xml:space="preserve">Be in the form of a </w:t>
-      </w:r>
-      <w:r>
-        <w:t xml:space="preserve">web application </w:t>
-      </w:r>
-      <w:r>
-        <w:t>and</w:t>
-      </w:r>
-      <w:r>
-        <w:t xml:space="preserve"> provide </w:t>
-      </w:r>
-      <w:r>
-        <w:t xml:space="preserve">guidelines for videos uploaded by the UCL </w:t>
-      </w:r>
-      <w:r>
-        <w:t>Engineering Faculty</w:t>
+        <w:t>Be in the form of a web application and provide guidelines for videos uploaded by the UCL Engineering Faculty</w:t>
       </w:r>
     </w:p>
     <w:p>
@@ -165,22 +852,7 @@
         </w:numPr>
       </w:pPr>
       <w:r>
-        <w:t>Have a central system</w:t>
-      </w:r>
-      <w:r>
-        <w:t xml:space="preserve"> on Microsoft Azure,</w:t>
-      </w:r>
-      <w:r>
-        <w:t xml:space="preserve"> which allows uploaded videos to be accessed by the UCL </w:t>
-      </w:r>
-      <w:r>
-        <w:t>Engineering Faculty</w:t>
-      </w:r>
-      <w:r>
-        <w:t xml:space="preserve"> in order to be reused</w:t>
-      </w:r>
-      <w:r>
-        <w:t>.</w:t>
+        <w:t>Have a central system on Microsoft Azure, which allows uploaded videos to be accessed by the UCL Engineering Faculty in order to be reused.</w:t>
       </w:r>
     </w:p>
     <w:p>
@@ -204,19 +876,7 @@
         </w:numPr>
       </w:pPr>
       <w:r>
-        <w:t>Have a</w:t>
-      </w:r>
-      <w:r>
-        <w:t xml:space="preserve"> </w:t>
-      </w:r>
-      <w:r>
-        <w:t>permissions</w:t>
-      </w:r>
-      <w:r>
-        <w:t xml:space="preserve"> functionality</w:t>
-      </w:r>
-      <w:r>
-        <w:t xml:space="preserve"> i.e. a login system</w:t>
+        <w:t>Have a permissions functionality i.e. a login system</w:t>
       </w:r>
     </w:p>
     <w:p>
@@ -241,28 +901,7 @@
         </w:numPr>
       </w:pPr>
       <w:r>
-        <w:t>Allow the creators of the videos to provide additional details related to the videos</w:t>
-      </w:r>
-      <w:r>
-        <w:t xml:space="preserve"> (meta tags)</w:t>
-      </w:r>
-      <w:r>
-        <w:t xml:space="preserve"> including location, tags, </w:t>
-      </w:r>
-      <w:r>
-        <w:t>consent,</w:t>
-      </w:r>
-      <w:r>
-        <w:t xml:space="preserve"> </w:t>
-      </w:r>
-      <w:r>
-        <w:t>original website</w:t>
-      </w:r>
-      <w:r>
-        <w:t xml:space="preserve">, cost per min to produce that particular video, file size, type of camera used, date recorded and contractor, </w:t>
-      </w:r>
-      <w:r>
-        <w:t>and so forth</w:t>
+        <w:t>Allow the creators of the videos to provide additional details related to the videos (meta tags) including location, tags, consent, original website, cost per min to produce that particular video, file size, type of camera used, date recorded and contractor, and so forth</w:t>
       </w:r>
     </w:p>
     <w:p>
@@ -274,10 +913,7 @@
         </w:numPr>
       </w:pPr>
       <w:r>
-        <w:t xml:space="preserve">Hence, the project should include a search </w:t>
-      </w:r>
-      <w:r>
-        <w:t>facility</w:t>
+        <w:t>Hence, the project should include a search facility</w:t>
       </w:r>
     </w:p>
     <w:p>
@@ -387,19 +1023,8 @@
         <w:rPr>
           <w:b/>
         </w:rPr>
-        <w:t>The project will not</w:t>
-      </w:r>
-      <w:r>
-        <w:rPr>
-          <w:b/>
-        </w:rPr>
-        <w:t xml:space="preserve"> support the following upon release</w:t>
-      </w:r>
-      <w:r>
-        <w:rPr>
-          <w:b/>
-        </w:rPr>
-        <w:t>:</w:t>
+        <w:lastRenderedPageBreak/>
+        <w:t>The project will not support the following upon release:</w:t>
       </w:r>
     </w:p>
     <w:p>
@@ -411,13 +1036,7 @@
         </w:numPr>
       </w:pPr>
       <w:r>
-        <w:t>A</w:t>
-      </w:r>
-      <w:r>
-        <w:t xml:space="preserve">utomatic </w:t>
-      </w:r>
-      <w:r>
-        <w:t>categorisation of videos</w:t>
+        <w:t>Automatic categorisation of videos</w:t>
       </w:r>
     </w:p>
     <w:p>
@@ -441,19 +1060,124 @@
         </w:numPr>
       </w:pPr>
       <w:r>
-        <w:lastRenderedPageBreak/>
         <w:t>An Android or iOS app</w:t>
       </w:r>
     </w:p>
     <w:p/>
     <w:sectPr>
+      <w:footerReference w:type="default" r:id="rId10"/>
       <w:pgSz w:w="11906" w:h="16838"/>
       <w:pgMar w:top="1440" w:right="1440" w:bottom="1440" w:left="1440" w:header="708" w:footer="708" w:gutter="0"/>
+      <w:pgNumType w:start="1"/>
       <w:cols w:space="708"/>
+      <w:titlePg/>
       <w:docGrid w:linePitch="360"/>
     </w:sectPr>
   </w:body>
 </w:document>
+</file>
+
+<file path=word/endnotes.xml><?xml version="1.0" encoding="utf-8"?>
+<w:endnotes xmlns:wpc="http://schemas.microsoft.com/office/word/2010/wordprocessingCanvas" xmlns:cx="http://schemas.microsoft.com/office/drawing/2014/chartex" xmlns:cx1="http://schemas.microsoft.com/office/drawing/2015/9/8/chartex" xmlns:cx2="http://schemas.microsoft.com/office/drawing/2015/10/21/chartex" xmlns:cx3="http://schemas.microsoft.com/office/drawing/2016/5/9/chartex" xmlns:cx4="http://schemas.microsoft.com/office/drawing/2016/5/10/chartex" xmlns:cx5="http://schemas.microsoft.com/office/drawing/2016/5/11/chartex" xmlns:cx6="http://schemas.microsoft.com/office/drawing/2016/5/12/chartex" xmlns:cx7="http://schemas.microsoft.com/office/drawing/2016/5/13/chartex" xmlns:cx8="http://schemas.microsoft.com/office/drawing/2016/5/14/chartex" xmlns:mc="http://schemas.openxmlformats.org/markup-compatibility/2006" xmlns:aink="http://schemas.microsoft.com/office/drawing/2016/ink" xmlns:am3d="http://schemas.microsoft.com/office/drawing/2017/model3d" xmlns:o="urn:schemas-microsoft-com:office:office" xmlns:r="http://schemas.openxmlformats.org/officeDocument/2006/relationships" xmlns:m="http://schemas.openxmlformats.org/officeDocument/2006/math" xmlns:v="urn:schemas-microsoft-com:vml" xmlns:wp14="http://schemas.microsoft.com/office/word/2010/wordprocessingDrawing" xmlns:wp="http://schemas.openxmlformats.org/drawingml/2006/wordprocessingDrawing" xmlns:w10="urn:schemas-microsoft-com:office:word" xmlns:w="http://schemas.openxmlformats.org/wordprocessingml/2006/main" xmlns:w14="http://schemas.microsoft.com/office/word/2010/wordml" xmlns:w15="http://schemas.microsoft.com/office/word/2012/wordml" xmlns:w16cid="http://schemas.microsoft.com/office/word/2016/wordml/cid" xmlns:w16se="http://schemas.microsoft.com/office/word/2015/wordml/symex" xmlns:wpg="http://schemas.microsoft.com/office/word/2010/wordprocessingGroup" xmlns:wpi="http://schemas.microsoft.com/office/word/2010/wordprocessingInk" xmlns:wne="http://schemas.microsoft.com/office/word/2006/wordml" xmlns:wps="http://schemas.microsoft.com/office/word/2010/wordprocessingShape" mc:Ignorable="w14 w15 w16se w16cid wp14">
+  <w:endnote w:type="separator" w:id="-1">
+    <w:p>
+      <w:pPr>
+        <w:spacing w:after="0" w:line="240" w:lineRule="auto"/>
+      </w:pPr>
+      <w:r>
+        <w:separator/>
+      </w:r>
+    </w:p>
+  </w:endnote>
+  <w:endnote w:type="continuationSeparator" w:id="0">
+    <w:p>
+      <w:pPr>
+        <w:spacing w:after="0" w:line="240" w:lineRule="auto"/>
+      </w:pPr>
+      <w:r>
+        <w:continuationSeparator/>
+      </w:r>
+    </w:p>
+  </w:endnote>
+</w:endnotes>
+</file>
+
+<file path=word/footer1.xml><?xml version="1.0" encoding="utf-8"?>
+<w:ftr xmlns:wpc="http://schemas.microsoft.com/office/word/2010/wordprocessingCanvas" xmlns:cx="http://schemas.microsoft.com/office/drawing/2014/chartex" xmlns:cx1="http://schemas.microsoft.com/office/drawing/2015/9/8/chartex" xmlns:cx2="http://schemas.microsoft.com/office/drawing/2015/10/21/chartex" xmlns:cx3="http://schemas.microsoft.com/office/drawing/2016/5/9/chartex" xmlns:cx4="http://schemas.microsoft.com/office/drawing/2016/5/10/chartex" xmlns:cx5="http://schemas.microsoft.com/office/drawing/2016/5/11/chartex" xmlns:cx6="http://schemas.microsoft.com/office/drawing/2016/5/12/chartex" xmlns:cx7="http://schemas.microsoft.com/office/drawing/2016/5/13/chartex" xmlns:cx8="http://schemas.microsoft.com/office/drawing/2016/5/14/chartex" xmlns:mc="http://schemas.openxmlformats.org/markup-compatibility/2006" xmlns:aink="http://schemas.microsoft.com/office/drawing/2016/ink" xmlns:am3d="http://schemas.microsoft.com/office/drawing/2017/model3d" xmlns:o="urn:schemas-microsoft-com:office:office" xmlns:r="http://schemas.openxmlformats.org/officeDocument/2006/relationships" xmlns:m="http://schemas.openxmlformats.org/officeDocument/2006/math" xmlns:v="urn:schemas-microsoft-com:vml" xmlns:wp14="http://schemas.microsoft.com/office/word/2010/wordprocessingDrawing" xmlns:wp="http://schemas.openxmlformats.org/drawingml/2006/wordprocessingDrawing" xmlns:w10="urn:schemas-microsoft-com:office:word" xmlns:w="http://schemas.openxmlformats.org/wordprocessingml/2006/main" xmlns:w14="http://schemas.microsoft.com/office/word/2010/wordml" xmlns:w15="http://schemas.microsoft.com/office/word/2012/wordml" xmlns:w16cid="http://schemas.microsoft.com/office/word/2016/wordml/cid" xmlns:w16se="http://schemas.microsoft.com/office/word/2015/wordml/symex" xmlns:wpg="http://schemas.microsoft.com/office/word/2010/wordprocessingGroup" xmlns:wpi="http://schemas.microsoft.com/office/word/2010/wordprocessingInk" xmlns:wne="http://schemas.microsoft.com/office/word/2006/wordml" xmlns:wps="http://schemas.microsoft.com/office/word/2010/wordprocessingShape" mc:Ignorable="w14 w15 w16se w16cid wp14">
+  <w:sdt>
+    <w:sdtPr>
+      <w:id w:val="1558126891"/>
+      <w:docPartObj>
+        <w:docPartGallery w:val="Page Numbers (Bottom of Page)"/>
+        <w:docPartUnique/>
+      </w:docPartObj>
+    </w:sdtPr>
+    <w:sdtEndPr>
+      <w:rPr>
+        <w:noProof/>
+      </w:rPr>
+    </w:sdtEndPr>
+    <w:sdtContent>
+      <w:p>
+        <w:pPr>
+          <w:pStyle w:val="Footer"/>
+          <w:jc w:val="center"/>
+        </w:pPr>
+        <w:r>
+          <w:fldChar w:fldCharType="begin"/>
+        </w:r>
+        <w:r>
+          <w:instrText xml:space="preserve"> PAGE   \* MERGEFORMAT </w:instrText>
+        </w:r>
+        <w:r>
+          <w:fldChar w:fldCharType="separate"/>
+        </w:r>
+        <w:r>
+          <w:rPr>
+            <w:noProof/>
+          </w:rPr>
+          <w:t>2</w:t>
+        </w:r>
+        <w:r>
+          <w:rPr>
+            <w:noProof/>
+          </w:rPr>
+          <w:fldChar w:fldCharType="end"/>
+        </w:r>
+      </w:p>
+    </w:sdtContent>
+  </w:sdt>
+  <w:p>
+    <w:pPr>
+      <w:pStyle w:val="Footer"/>
+    </w:pPr>
+  </w:p>
+</w:ftr>
+</file>
+
+<file path=word/footnotes.xml><?xml version="1.0" encoding="utf-8"?>
+<w:footnotes xmlns:wpc="http://schemas.microsoft.com/office/word/2010/wordprocessingCanvas" xmlns:cx="http://schemas.microsoft.com/office/drawing/2014/chartex" xmlns:cx1="http://schemas.microsoft.com/office/drawing/2015/9/8/chartex" xmlns:cx2="http://schemas.microsoft.com/office/drawing/2015/10/21/chartex" xmlns:cx3="http://schemas.microsoft.com/office/drawing/2016/5/9/chartex" xmlns:cx4="http://schemas.microsoft.com/office/drawing/2016/5/10/chartex" xmlns:cx5="http://schemas.microsoft.com/office/drawing/2016/5/11/chartex" xmlns:cx6="http://schemas.microsoft.com/office/drawing/2016/5/12/chartex" xmlns:cx7="http://schemas.microsoft.com/office/drawing/2016/5/13/chartex" xmlns:cx8="http://schemas.microsoft.com/office/drawing/2016/5/14/chartex" xmlns:mc="http://schemas.openxmlformats.org/markup-compatibility/2006" xmlns:aink="http://schemas.microsoft.com/office/drawing/2016/ink" xmlns:am3d="http://schemas.microsoft.com/office/drawing/2017/model3d" xmlns:o="urn:schemas-microsoft-com:office:office" xmlns:r="http://schemas.openxmlformats.org/officeDocument/2006/relationships" xmlns:m="http://schemas.openxmlformats.org/officeDocument/2006/math" xmlns:v="urn:schemas-microsoft-com:vml" xmlns:wp14="http://schemas.microsoft.com/office/word/2010/wordprocessingDrawing" xmlns:wp="http://schemas.openxmlformats.org/drawingml/2006/wordprocessingDrawing" xmlns:w10="urn:schemas-microsoft-com:office:word" xmlns:w="http://schemas.openxmlformats.org/wordprocessingml/2006/main" xmlns:w14="http://schemas.microsoft.com/office/word/2010/wordml" xmlns:w15="http://schemas.microsoft.com/office/word/2012/wordml" xmlns:w16cid="http://schemas.microsoft.com/office/word/2016/wordml/cid" xmlns:w16se="http://schemas.microsoft.com/office/word/2015/wordml/symex" xmlns:wpg="http://schemas.microsoft.com/office/word/2010/wordprocessingGroup" xmlns:wpi="http://schemas.microsoft.com/office/word/2010/wordprocessingInk" xmlns:wne="http://schemas.microsoft.com/office/word/2006/wordml" xmlns:wps="http://schemas.microsoft.com/office/word/2010/wordprocessingShape" mc:Ignorable="w14 w15 w16se w16cid wp14">
+  <w:footnote w:type="separator" w:id="-1">
+    <w:p>
+      <w:pPr>
+        <w:spacing w:after="0" w:line="240" w:lineRule="auto"/>
+      </w:pPr>
+      <w:r>
+        <w:separator/>
+      </w:r>
+    </w:p>
+  </w:footnote>
+  <w:footnote w:type="continuationSeparator" w:id="0">
+    <w:p>
+      <w:pPr>
+        <w:spacing w:after="0" w:line="240" w:lineRule="auto"/>
+      </w:pPr>
+      <w:r>
+        <w:continuationSeparator/>
+      </w:r>
+    </w:p>
+  </w:footnote>
+</w:footnotes>
 </file>
 
 <file path=word/numbering.xml><?xml version="1.0" encoding="utf-8"?>
@@ -933,12 +1657,12 @@
         <w:rFonts w:asciiTheme="minorHAnsi" w:eastAsiaTheme="minorEastAsia" w:hAnsiTheme="minorHAnsi" w:cstheme="minorBidi"/>
         <w:sz w:val="22"/>
         <w:szCs w:val="22"/>
-        <w:lang w:val="en-GB" w:eastAsia="ko-KR" w:bidi="ar-SA"/>
+        <w:lang w:val="en-GB" w:eastAsia="zh-CN" w:bidi="ar-SA"/>
       </w:rPr>
     </w:rPrDefault>
     <w:pPrDefault>
       <w:pPr>
-        <w:spacing w:after="200" w:line="276" w:lineRule="auto"/>
+        <w:spacing w:after="160" w:line="259" w:lineRule="auto"/>
       </w:pPr>
     </w:pPrDefault>
   </w:docDefaults>
@@ -1097,7 +1821,7 @@
     <w:lsdException w:name="Table Web 2" w:semiHidden="1" w:unhideWhenUsed="1"/>
     <w:lsdException w:name="Table Web 3" w:semiHidden="1" w:unhideWhenUsed="1"/>
     <w:lsdException w:name="Balloon Text" w:semiHidden="1" w:unhideWhenUsed="1"/>
-    <w:lsdException w:name="Table Grid" w:semiHidden="1" w:uiPriority="59" w:unhideWhenUsed="1"/>
+    <w:lsdException w:name="Table Grid" w:uiPriority="39"/>
     <w:lsdException w:name="Table Theme" w:semiHidden="1" w:unhideWhenUsed="1"/>
     <w:lsdException w:name="Placeholder Text" w:semiHidden="1"/>
     <w:lsdException w:name="No Spacing" w:uiPriority="1" w:qFormat="1"/>
@@ -1322,7 +2046,10 @@
   <w:style w:type="paragraph" w:default="1" w:styleId="Normal">
     <w:name w:val="Normal"/>
     <w:qFormat/>
-    <w:rsid w:val="00676AB1"/>
+    <w:rsid w:val="00DF7CF1"/>
+    <w:rPr>
+      <w:lang w:eastAsia="en-US"/>
+    </w:rPr>
   </w:style>
   <w:style w:type="character" w:default="1" w:styleId="DefaultParagraphFont">
     <w:name w:val="Default Paragraph Font"/>
@@ -1351,38 +2078,92 @@
     <w:semiHidden/>
     <w:unhideWhenUsed/>
   </w:style>
+  <w:style w:type="paragraph" w:styleId="Footer">
+    <w:name w:val="footer"/>
+    <w:basedOn w:val="Normal"/>
+    <w:link w:val="FooterChar"/>
+    <w:uiPriority w:val="99"/>
+    <w:unhideWhenUsed/>
+    <w:rsid w:val="00DF7CF1"/>
+    <w:pPr>
+      <w:tabs>
+        <w:tab w:val="center" w:pos="4513"/>
+        <w:tab w:val="right" w:pos="9026"/>
+      </w:tabs>
+      <w:spacing w:after="0" w:line="240" w:lineRule="auto"/>
+    </w:pPr>
+  </w:style>
+  <w:style w:type="character" w:customStyle="1" w:styleId="FooterChar">
+    <w:name w:val="Footer Char"/>
+    <w:basedOn w:val="DefaultParagraphFont"/>
+    <w:link w:val="Footer"/>
+    <w:uiPriority w:val="99"/>
+    <w:rsid w:val="00DF7CF1"/>
+    <w:rPr>
+      <w:lang w:eastAsia="en-US"/>
+    </w:rPr>
+  </w:style>
+  <w:style w:type="paragraph" w:styleId="Header">
+    <w:name w:val="header"/>
+    <w:basedOn w:val="Normal"/>
+    <w:link w:val="HeaderChar"/>
+    <w:uiPriority w:val="99"/>
+    <w:unhideWhenUsed/>
+    <w:rsid w:val="00980E2C"/>
+    <w:pPr>
+      <w:tabs>
+        <w:tab w:val="center" w:pos="4513"/>
+        <w:tab w:val="right" w:pos="9026"/>
+      </w:tabs>
+      <w:spacing w:after="0" w:line="240" w:lineRule="auto"/>
+    </w:pPr>
+  </w:style>
+  <w:style w:type="character" w:customStyle="1" w:styleId="HeaderChar">
+    <w:name w:val="Header Char"/>
+    <w:basedOn w:val="DefaultParagraphFont"/>
+    <w:link w:val="Header"/>
+    <w:uiPriority w:val="99"/>
+    <w:rsid w:val="00980E2C"/>
+    <w:rPr>
+      <w:lang w:eastAsia="en-US"/>
+    </w:rPr>
+  </w:style>
   <w:style w:type="paragraph" w:styleId="ListParagraph">
     <w:name w:val="List Paragraph"/>
     <w:basedOn w:val="Normal"/>
     <w:uiPriority w:val="34"/>
     <w:qFormat/>
-    <w:rsid w:val="00591D0E"/>
+    <w:rsid w:val="00FE15E2"/>
     <w:pPr>
+      <w:spacing w:after="200" w:line="276" w:lineRule="auto"/>
       <w:ind w:left="720"/>
       <w:contextualSpacing/>
     </w:pPr>
-  </w:style>
-  <w:style w:type="paragraph" w:styleId="NoSpacing">
-    <w:name w:val="No Spacing"/>
-    <w:link w:val="NoSpacingChar"/>
-    <w:uiPriority w:val="1"/>
-    <w:qFormat/>
-    <w:rsid w:val="00934470"/>
-    <w:pPr>
-      <w:spacing w:after="0" w:line="240" w:lineRule="auto"/>
-    </w:pPr>
     <w:rPr>
-      <w:lang w:val="en-US" w:eastAsia="zh-CN"/>
+      <w:lang w:eastAsia="ko-KR"/>
     </w:rPr>
   </w:style>
-  <w:style w:type="character" w:customStyle="1" w:styleId="NoSpacingChar">
-    <w:name w:val="No Spacing Char"/>
+  <w:style w:type="character" w:styleId="Hyperlink">
+    <w:name w:val="Hyperlink"/>
     <w:basedOn w:val="DefaultParagraphFont"/>
-    <w:link w:val="NoSpacing"/>
-    <w:uiPriority w:val="1"/>
-    <w:rsid w:val="00934470"/>
+    <w:uiPriority w:val="99"/>
+    <w:unhideWhenUsed/>
+    <w:rsid w:val="009E7FB2"/>
     <w:rPr>
-      <w:lang w:val="en-US" w:eastAsia="zh-CN"/>
+      <w:color w:val="0563C1" w:themeColor="hyperlink"/>
+      <w:u w:val="single"/>
+    </w:rPr>
+  </w:style>
+  <w:style w:type="character" w:styleId="UnresolvedMention">
+    <w:name w:val="Unresolved Mention"/>
+    <w:basedOn w:val="DefaultParagraphFont"/>
+    <w:uiPriority w:val="99"/>
+    <w:semiHidden/>
+    <w:unhideWhenUsed/>
+    <w:rsid w:val="009E7FB2"/>
+    <w:rPr>
+      <w:color w:val="808080"/>
+      <w:shd w:val="clear" w:color="auto" w:fill="E6E6E6"/>
     </w:rPr>
   </w:style>
 </w:styles>
@@ -1399,44 +2180,44 @@
         <a:sysClr val="window" lastClr="FFFFFF"/>
       </a:lt1>
       <a:dk2>
-        <a:srgbClr val="1F497D"/>
+        <a:srgbClr val="44546A"/>
       </a:dk2>
       <a:lt2>
-        <a:srgbClr val="EEECE1"/>
+        <a:srgbClr val="E7E6E6"/>
       </a:lt2>
       <a:accent1>
-        <a:srgbClr val="4F81BD"/>
+        <a:srgbClr val="5B9BD5"/>
       </a:accent1>
       <a:accent2>
-        <a:srgbClr val="C0504D"/>
+        <a:srgbClr val="ED7D31"/>
       </a:accent2>
       <a:accent3>
-        <a:srgbClr val="9BBB59"/>
+        <a:srgbClr val="A5A5A5"/>
       </a:accent3>
       <a:accent4>
-        <a:srgbClr val="8064A2"/>
+        <a:srgbClr val="FFC000"/>
       </a:accent4>
       <a:accent5>
-        <a:srgbClr val="4BACC6"/>
+        <a:srgbClr val="4472C4"/>
       </a:accent5>
       <a:accent6>
-        <a:srgbClr val="F79646"/>
+        <a:srgbClr val="70AD47"/>
       </a:accent6>
       <a:hlink>
-        <a:srgbClr val="0000FF"/>
+        <a:srgbClr val="0563C1"/>
       </a:hlink>
       <a:folHlink>
-        <a:srgbClr val="800080"/>
+        <a:srgbClr val="954F72"/>
       </a:folHlink>
     </a:clrScheme>
     <a:fontScheme name="Office">
       <a:majorFont>
-        <a:latin typeface="Cambria"/>
+        <a:latin typeface="Calibri Light" panose="020F0302020204030204"/>
         <a:ea typeface=""/>
         <a:cs typeface=""/>
-        <a:font script="Jpan" typeface="ＭＳ ゴシック"/>
+        <a:font script="Jpan" typeface="游ゴシック Light"/>
         <a:font script="Hang" typeface="맑은 고딕"/>
-        <a:font script="Hans" typeface="宋体"/>
+        <a:font script="Hans" typeface="等线 Light"/>
         <a:font script="Hant" typeface="新細明體"/>
         <a:font script="Arab" typeface="Times New Roman"/>
         <a:font script="Hebr" typeface="Times New Roman"/>
@@ -1463,14 +2244,15 @@
         <a:font script="Mong" typeface="Mongolian Baiti"/>
         <a:font script="Viet" typeface="Times New Roman"/>
         <a:font script="Uigh" typeface="Microsoft Uighur"/>
+        <a:font script="Geor" typeface="Sylfaen"/>
       </a:majorFont>
       <a:minorFont>
-        <a:latin typeface="Calibri"/>
+        <a:latin typeface="Calibri" panose="020F0502020204030204"/>
         <a:ea typeface=""/>
         <a:cs typeface=""/>
-        <a:font script="Jpan" typeface="ＭＳ 明朝"/>
+        <a:font script="Jpan" typeface="游明朝"/>
         <a:font script="Hang" typeface="맑은 고딕"/>
-        <a:font script="Hans" typeface="宋体"/>
+        <a:font script="Hans" typeface="等线"/>
         <a:font script="Hant" typeface="新細明體"/>
         <a:font script="Arab" typeface="Arial"/>
         <a:font script="Hebr" typeface="Arial"/>
@@ -1497,6 +2279,7 @@
         <a:font script="Mong" typeface="Mongolian Baiti"/>
         <a:font script="Viet" typeface="Arial"/>
         <a:font script="Uigh" typeface="Microsoft Uighur"/>
+        <a:font script="Geor" typeface="Sylfaen"/>
       </a:minorFont>
     </a:fontScheme>
     <a:fmtScheme name="Office">
@@ -1508,165 +2291,141 @@
           <a:gsLst>
             <a:gs pos="0">
               <a:schemeClr val="phClr">
-                <a:tint val="50000"/>
-                <a:satMod val="300000"/>
+                <a:lumMod val="110000"/>
+                <a:satMod val="105000"/>
+                <a:tint val="67000"/>
               </a:schemeClr>
             </a:gs>
-            <a:gs pos="35000">
+            <a:gs pos="50000">
               <a:schemeClr val="phClr">
-                <a:tint val="37000"/>
-                <a:satMod val="300000"/>
+                <a:lumMod val="105000"/>
+                <a:satMod val="103000"/>
+                <a:tint val="73000"/>
               </a:schemeClr>
             </a:gs>
             <a:gs pos="100000">
               <a:schemeClr val="phClr">
-                <a:tint val="15000"/>
-                <a:satMod val="350000"/>
+                <a:lumMod val="105000"/>
+                <a:satMod val="109000"/>
+                <a:tint val="81000"/>
               </a:schemeClr>
             </a:gs>
           </a:gsLst>
-          <a:lin ang="16200000" scaled="1"/>
+          <a:lin ang="5400000" scaled="0"/>
         </a:gradFill>
         <a:gradFill rotWithShape="1">
           <a:gsLst>
             <a:gs pos="0">
               <a:schemeClr val="phClr">
-                <a:shade val="51000"/>
-                <a:satMod val="130000"/>
+                <a:satMod val="103000"/>
+                <a:lumMod val="102000"/>
+                <a:tint val="94000"/>
               </a:schemeClr>
             </a:gs>
-            <a:gs pos="80000">
+            <a:gs pos="50000">
               <a:schemeClr val="phClr">
-                <a:shade val="93000"/>
-                <a:satMod val="130000"/>
+                <a:satMod val="110000"/>
+                <a:lumMod val="100000"/>
+                <a:shade val="100000"/>
               </a:schemeClr>
             </a:gs>
             <a:gs pos="100000">
               <a:schemeClr val="phClr">
-                <a:shade val="94000"/>
-                <a:satMod val="135000"/>
+                <a:lumMod val="99000"/>
+                <a:satMod val="120000"/>
+                <a:shade val="78000"/>
               </a:schemeClr>
             </a:gs>
           </a:gsLst>
-          <a:lin ang="16200000" scaled="0"/>
+          <a:lin ang="5400000" scaled="0"/>
         </a:gradFill>
       </a:fillStyleLst>
       <a:lnStyleLst>
-        <a:ln w="9525" cap="flat" cmpd="sng" algn="ctr">
-          <a:solidFill>
-            <a:schemeClr val="phClr">
-              <a:shade val="95000"/>
-              <a:satMod val="105000"/>
-            </a:schemeClr>
-          </a:solidFill>
-          <a:prstDash val="solid"/>
-        </a:ln>
-        <a:ln w="25400" cap="flat" cmpd="sng" algn="ctr">
+        <a:ln w="6350" cap="flat" cmpd="sng" algn="ctr">
           <a:solidFill>
             <a:schemeClr val="phClr"/>
           </a:solidFill>
           <a:prstDash val="solid"/>
+          <a:miter lim="800000"/>
         </a:ln>
-        <a:ln w="38100" cap="flat" cmpd="sng" algn="ctr">
+        <a:ln w="12700" cap="flat" cmpd="sng" algn="ctr">
           <a:solidFill>
             <a:schemeClr val="phClr"/>
           </a:solidFill>
           <a:prstDash val="solid"/>
+          <a:miter lim="800000"/>
+        </a:ln>
+        <a:ln w="19050" cap="flat" cmpd="sng" algn="ctr">
+          <a:solidFill>
+            <a:schemeClr val="phClr"/>
+          </a:solidFill>
+          <a:prstDash val="solid"/>
+          <a:miter lim="800000"/>
         </a:ln>
       </a:lnStyleLst>
       <a:effectStyleLst>
         <a:effectStyle>
+          <a:effectLst/>
+        </a:effectStyle>
+        <a:effectStyle>
+          <a:effectLst/>
+        </a:effectStyle>
+        <a:effectStyle>
           <a:effectLst>
-            <a:outerShdw blurRad="40000" dist="20000" dir="5400000" rotWithShape="0">
+            <a:outerShdw blurRad="57150" dist="19050" dir="5400000" algn="ctr" rotWithShape="0">
               <a:srgbClr val="000000">
-                <a:alpha val="38000"/>
+                <a:alpha val="63000"/>
               </a:srgbClr>
             </a:outerShdw>
           </a:effectLst>
-        </a:effectStyle>
-        <a:effectStyle>
-          <a:effectLst>
-            <a:outerShdw blurRad="40000" dist="23000" dir="5400000" rotWithShape="0">
-              <a:srgbClr val="000000">
-                <a:alpha val="35000"/>
-              </a:srgbClr>
-            </a:outerShdw>
-          </a:effectLst>
-        </a:effectStyle>
-        <a:effectStyle>
-          <a:effectLst>
-            <a:outerShdw blurRad="40000" dist="23000" dir="5400000" rotWithShape="0">
-              <a:srgbClr val="000000">
-                <a:alpha val="35000"/>
-              </a:srgbClr>
-            </a:outerShdw>
-          </a:effectLst>
-          <a:scene3d>
-            <a:camera prst="orthographicFront">
-              <a:rot lat="0" lon="0" rev="0"/>
-            </a:camera>
-            <a:lightRig rig="threePt" dir="t">
-              <a:rot lat="0" lon="0" rev="1200000"/>
-            </a:lightRig>
-          </a:scene3d>
-          <a:sp3d>
-            <a:bevelT w="63500" h="25400"/>
-          </a:sp3d>
         </a:effectStyle>
       </a:effectStyleLst>
       <a:bgFillStyleLst>
         <a:solidFill>
           <a:schemeClr val="phClr"/>
         </a:solidFill>
+        <a:solidFill>
+          <a:schemeClr val="phClr">
+            <a:tint val="95000"/>
+            <a:satMod val="170000"/>
+          </a:schemeClr>
+        </a:solidFill>
         <a:gradFill rotWithShape="1">
           <a:gsLst>
             <a:gs pos="0">
               <a:schemeClr val="phClr">
-                <a:tint val="40000"/>
-                <a:satMod val="350000"/>
+                <a:tint val="93000"/>
+                <a:satMod val="150000"/>
+                <a:shade val="98000"/>
+                <a:lumMod val="102000"/>
               </a:schemeClr>
             </a:gs>
-            <a:gs pos="40000">
+            <a:gs pos="50000">
               <a:schemeClr val="phClr">
-                <a:tint val="45000"/>
-                <a:shade val="99000"/>
-                <a:satMod val="350000"/>
+                <a:tint val="98000"/>
+                <a:satMod val="130000"/>
+                <a:shade val="90000"/>
+                <a:lumMod val="103000"/>
               </a:schemeClr>
             </a:gs>
             <a:gs pos="100000">
               <a:schemeClr val="phClr">
-                <a:shade val="20000"/>
-                <a:satMod val="255000"/>
+                <a:shade val="63000"/>
+                <a:satMod val="120000"/>
               </a:schemeClr>
             </a:gs>
           </a:gsLst>
-          <a:path path="circle">
-            <a:fillToRect l="50000" t="-80000" r="50000" b="180000"/>
-          </a:path>
-        </a:gradFill>
-        <a:gradFill rotWithShape="1">
-          <a:gsLst>
-            <a:gs pos="0">
-              <a:schemeClr val="phClr">
-                <a:tint val="80000"/>
-                <a:satMod val="300000"/>
-              </a:schemeClr>
-            </a:gs>
-            <a:gs pos="100000">
-              <a:schemeClr val="phClr">
-                <a:shade val="30000"/>
-                <a:satMod val="200000"/>
-              </a:schemeClr>
-            </a:gs>
-          </a:gsLst>
-          <a:path path="circle">
-            <a:fillToRect l="50000" t="50000" r="50000" b="50000"/>
-          </a:path>
+          <a:lin ang="5400000" scaled="0"/>
         </a:gradFill>
       </a:bgFillStyleLst>
     </a:fmtScheme>
   </a:themeElements>
   <a:objectDefaults/>
   <a:extraClrSchemeLst/>
+  <a:extLst>
+    <a:ext uri="{05A4C25C-085E-4340-85A3-A5531E510DB2}">
+      <thm15:themeFamily xmlns:thm15="http://schemas.microsoft.com/office/thememl/2012/main" name="Office Theme" id="{62F939B6-93AF-4DB8-9C6B-D6C7DFDC589F}" vid="{4A3C46E8-61CC-4603-A589-7422A47A8E4A}"/>
+    </a:ext>
+  </a:extLst>
 </a:theme>
 </file>
</xml_diff>